<commit_message>
Telas - Em análise: perfil e sua tela de edição, index, e histórico. Concluídas: Gerenciamento de usuários, categorias e publicação, painel administrativo, e relatórios.
</commit_message>
<xml_diff>
--- a/breshopp/Telas Para Criação.docx
+++ b/breshopp/Telas Para Criação.docx
@@ -343,7 +343,7 @@
             <w:sdt>
               <w:sdtPr>
                 <w:alias w:val="Status da revisão"/>
-                <w:id w:val="987333085"/>
+                <w:id w:val="2034937297"/>
                 <w:dropDownList w:lastValue="Em andamento">
                   <w:listItem w:displayText="Não iniciada" w:value="Não iniciada"/>
                   <w:listItem w:displayText="Em andamento" w:value="Em andamento"/>
@@ -474,7 +474,7 @@
             <w:sdt>
               <w:sdtPr>
                 <w:alias w:val="Status da revisão"/>
-                <w:id w:val="-29135454"/>
+                <w:id w:val="1018468758"/>
                 <w:dropDownList w:lastValue="Não iniciada">
                   <w:listItem w:displayText="Não iniciada" w:value="Não iniciada"/>
                   <w:listItem w:displayText="Em andamento" w:value="Em andamento"/>
@@ -605,7 +605,7 @@
             <w:sdt>
               <w:sdtPr>
                 <w:alias w:val="Status da revisão"/>
-                <w:id w:val="-1362080018"/>
+                <w:id w:val="-314475806"/>
                 <w:dropDownList w:lastValue="Não iniciada">
                   <w:listItem w:displayText="Não iniciada" w:value="Não iniciada"/>
                   <w:listItem w:displayText="Em andamento" w:value="Em andamento"/>
@@ -738,7 +738,265 @@
             <w:sdt>
               <w:sdtPr>
                 <w:alias w:val="Status da revisão"/>
-                <w:id w:val="841407041"/>
+                <w:id w:val="-2100649065"/>
+                <w:dropDownList w:lastValue="Em análise">
+                  <w:listItem w:displayText="Não iniciada" w:value="Não iniciada"/>
+                  <w:listItem w:displayText="Em andamento" w:value="Em andamento"/>
+                  <w:listItem w:displayText="Em análise" w:value="Em análise"/>
+                  <w:listItem w:displayText="Aprovada" w:value="Aprovada"/>
+                </w:dropDownList>
+              </w:sdtPr>
+              <w:sdtContent>
+                <w:r>
+                  <w:rPr>
+                    <w:b w:val="1"/>
+                    <w:color w:val="0a53a8"/>
+                    <w:shd w:fill="bfe1f6" w:val="clear"/>
+                  </w:rPr>
+                  <w:t xml:space="preserve">Em análise</w:t>
+                </w:r>
+              </w:sdtContent>
+            </w:sdt>
+            <w:r>
+              <w:rPr>
+                <w:rtl w:val="0"/>
+              </w:rPr>
+            </w:r>
+          </w:p>
+        </w:tc>
+        <w:tc>
+          <w:tcPr>
+            <w:tcBorders>
+              <w:top w:color="bdc1c6" w:space="0" w:sz="8" w:val="single"/>
+              <w:left w:color="bdc1c6" w:space="0" w:sz="8" w:val="single"/>
+              <w:bottom w:color="bdc1c6" w:space="0" w:sz="8" w:val="single"/>
+              <w:right w:color="000000" w:space="0" w:sz="0" w:val="nil"/>
+            </w:tcBorders>
+          </w:tcPr>
+          <w:p>
+            <w:pPr>
+              <w:widowControl w:val="0"/>
+              <w:spacing w:line="240" w:lineRule="auto"/>
+              <w:rPr>
+                <w:b w:val="1"/>
+              </w:rPr>
+            </w:pPr>
+            <w:r>
+              <w:rPr>
+                <w:b w:val="1"/>
+                <w:rtl w:val="0"/>
+              </w:rPr>
+              <w:t xml:space="preserve">Everton</w:t>
+            </w:r>
+          </w:p>
+        </w:tc>
+      </w:tr>
+      <w:tr>
+        <w:trPr>
+          <w:cantSplit w:val="0"/>
+          <w:trHeight w:val="495.97851562500006" w:hRule="atLeast"/>
+          <w:tblHeader w:val="0"/>
+        </w:trPr>
+        <w:tc>
+          <w:tcPr>
+            <w:tcBorders>
+              <w:top w:color="bdc1c6" w:space="0" w:sz="8" w:val="single"/>
+              <w:left w:color="000000" w:space="0" w:sz="0" w:val="nil"/>
+              <w:bottom w:color="bdc1c6" w:space="0" w:sz="8" w:val="single"/>
+              <w:right w:color="bdc1c6" w:space="0" w:sz="8" w:val="single"/>
+            </w:tcBorders>
+          </w:tcPr>
+          <w:p>
+            <w:pPr>
+              <w:widowControl w:val="0"/>
+              <w:spacing w:line="240" w:lineRule="auto"/>
+              <w:rPr>
+                <w:b w:val="1"/>
+              </w:rPr>
+            </w:pPr>
+            <w:r>
+              <w:rPr>
+                <w:b w:val="1"/>
+                <w:rtl w:val="0"/>
+              </w:rPr>
+              <w:t xml:space="preserve">Perfil de Usuário</w:t>
+            </w:r>
+          </w:p>
+        </w:tc>
+        <w:tc>
+          <w:tcPr>
+            <w:tcBorders>
+              <w:top w:color="bdc1c6" w:space="0" w:sz="8" w:val="single"/>
+              <w:left w:color="bdc1c6" w:space="0" w:sz="8" w:val="single"/>
+              <w:bottom w:color="bdc1c6" w:space="0" w:sz="8" w:val="single"/>
+              <w:right w:color="bdc1c6" w:space="0" w:sz="8" w:val="single"/>
+            </w:tcBorders>
+          </w:tcPr>
+          <w:p>
+            <w:pPr>
+              <w:widowControl w:val="0"/>
+              <w:spacing w:line="240" w:lineRule="auto"/>
+              <w:rPr>
+                <w:b w:val="1"/>
+              </w:rPr>
+            </w:pPr>
+            <w:r>
+              <w:rPr>
+                <w:b w:val="1"/>
+                <w:rtl w:val="0"/>
+              </w:rPr>
+              <w:t xml:space="preserve">contact.html</w:t>
+            </w:r>
+          </w:p>
+        </w:tc>
+        <w:tc>
+          <w:tcPr>
+            <w:tcBorders>
+              <w:top w:color="bdc1c6" w:space="0" w:sz="8" w:val="single"/>
+              <w:left w:color="bdc1c6" w:space="0" w:sz="8" w:val="single"/>
+              <w:bottom w:color="bdc1c6" w:space="0" w:sz="8" w:val="single"/>
+              <w:right w:color="bdc1c6" w:space="0" w:sz="8" w:val="single"/>
+            </w:tcBorders>
+          </w:tcPr>
+          <w:p>
+            <w:pPr>
+              <w:widowControl w:val="0"/>
+              <w:spacing w:line="240" w:lineRule="auto"/>
+              <w:rPr>
+                <w:b w:val="1"/>
+              </w:rPr>
+            </w:pPr>
+            <w:sdt>
+              <w:sdtPr>
+                <w:alias w:val="Status da revisão"/>
+                <w:id w:val="414494809"/>
+                <w:dropDownList w:lastValue="Em análise">
+                  <w:listItem w:displayText="Não iniciada" w:value="Não iniciada"/>
+                  <w:listItem w:displayText="Em andamento" w:value="Em andamento"/>
+                  <w:listItem w:displayText="Em análise" w:value="Em análise"/>
+                  <w:listItem w:displayText="Aprovada" w:value="Aprovada"/>
+                </w:dropDownList>
+              </w:sdtPr>
+              <w:sdtContent>
+                <w:r>
+                  <w:rPr>
+                    <w:b w:val="1"/>
+                    <w:color w:val="0a53a8"/>
+                    <w:shd w:fill="bfe1f6" w:val="clear"/>
+                  </w:rPr>
+                  <w:t xml:space="preserve">Em análise</w:t>
+                </w:r>
+              </w:sdtContent>
+            </w:sdt>
+            <w:r>
+              <w:rPr>
+                <w:rtl w:val="0"/>
+              </w:rPr>
+            </w:r>
+          </w:p>
+        </w:tc>
+        <w:tc>
+          <w:tcPr>
+            <w:tcBorders>
+              <w:top w:color="bdc1c6" w:space="0" w:sz="8" w:val="single"/>
+              <w:left w:color="bdc1c6" w:space="0" w:sz="8" w:val="single"/>
+              <w:bottom w:color="bdc1c6" w:space="0" w:sz="8" w:val="single"/>
+              <w:right w:color="000000" w:space="0" w:sz="0" w:val="nil"/>
+            </w:tcBorders>
+          </w:tcPr>
+          <w:p>
+            <w:pPr>
+              <w:widowControl w:val="0"/>
+              <w:spacing w:line="240" w:lineRule="auto"/>
+              <w:rPr>
+                <w:b w:val="1"/>
+              </w:rPr>
+            </w:pPr>
+            <w:r>
+              <w:rPr>
+                <w:b w:val="1"/>
+                <w:rtl w:val="0"/>
+              </w:rPr>
+              <w:t xml:space="preserve">Everton</w:t>
+            </w:r>
+          </w:p>
+        </w:tc>
+      </w:tr>
+      <w:tr>
+        <w:trPr>
+          <w:cantSplit w:val="0"/>
+          <w:trHeight w:val="495.97851562500006" w:hRule="atLeast"/>
+          <w:tblHeader w:val="0"/>
+        </w:trPr>
+        <w:tc>
+          <w:tcPr>
+            <w:tcBorders>
+              <w:top w:color="bdc1c6" w:space="0" w:sz="8" w:val="single"/>
+              <w:left w:color="000000" w:space="0" w:sz="0" w:val="nil"/>
+              <w:bottom w:color="bdc1c6" w:space="0" w:sz="8" w:val="single"/>
+              <w:right w:color="bdc1c6" w:space="0" w:sz="8" w:val="single"/>
+            </w:tcBorders>
+          </w:tcPr>
+          <w:p>
+            <w:pPr>
+              <w:rPr>
+                <w:b w:val="1"/>
+              </w:rPr>
+            </w:pPr>
+            <w:r>
+              <w:rPr>
+                <w:b w:val="1"/>
+                <w:rtl w:val="0"/>
+              </w:rPr>
+              <w:t xml:space="preserve">Fazer Login</w:t>
+            </w:r>
+          </w:p>
+        </w:tc>
+        <w:tc>
+          <w:tcPr>
+            <w:tcBorders>
+              <w:top w:color="bdc1c6" w:space="0" w:sz="8" w:val="single"/>
+              <w:left w:color="bdc1c6" w:space="0" w:sz="8" w:val="single"/>
+              <w:bottom w:color="bdc1c6" w:space="0" w:sz="8" w:val="single"/>
+              <w:right w:color="bdc1c6" w:space="0" w:sz="8" w:val="single"/>
+            </w:tcBorders>
+          </w:tcPr>
+          <w:p>
+            <w:pPr>
+              <w:rPr>
+                <w:b w:val="1"/>
+              </w:rPr>
+            </w:pPr>
+            <w:r>
+              <w:rPr>
+                <w:b w:val="1"/>
+                <w:rtl w:val="0"/>
+              </w:rPr>
+              <w:t xml:space="preserve">login.html</w:t>
+            </w:r>
+          </w:p>
+        </w:tc>
+        <w:tc>
+          <w:tcPr>
+            <w:tcBorders>
+              <w:top w:color="bdc1c6" w:space="0" w:sz="8" w:val="single"/>
+              <w:left w:color="bdc1c6" w:space="0" w:sz="8" w:val="single"/>
+              <w:bottom w:color="bdc1c6" w:space="0" w:sz="8" w:val="single"/>
+              <w:right w:color="bdc1c6" w:space="0" w:sz="8" w:val="single"/>
+            </w:tcBorders>
+          </w:tcPr>
+          <w:p>
+            <w:pPr>
+              <w:widowControl w:val="0"/>
+              <w:spacing w:line="240" w:lineRule="auto"/>
+              <w:rPr>
+                <w:b w:val="1"/>
+              </w:rPr>
+            </w:pPr>
+            <w:sdt>
+              <w:sdtPr>
+                <w:alias w:val="Status da revisão"/>
+                <w:id w:val="1457295427"/>
                 <w:dropDownList w:lastValue="Em andamento">
                   <w:listItem w:displayText="Não iniciada" w:value="Não iniciada"/>
                   <w:listItem w:displayText="Em andamento" w:value="Em andamento"/>
@@ -786,7 +1044,7 @@
                 <w:b w:val="1"/>
                 <w:rtl w:val="0"/>
               </w:rPr>
-              <w:t xml:space="preserve">Everton</w:t>
+              <w:t xml:space="preserve">Joselinda</w:t>
             </w:r>
           </w:p>
         </w:tc>
@@ -808,44 +1066,40 @@
           </w:tcPr>
           <w:p>
             <w:pPr>
-              <w:widowControl w:val="0"/>
-              <w:spacing w:line="240" w:lineRule="auto"/>
-              <w:rPr>
-                <w:b w:val="1"/>
-              </w:rPr>
-            </w:pPr>
-            <w:r>
-              <w:rPr>
-                <w:b w:val="1"/>
-                <w:rtl w:val="0"/>
-              </w:rPr>
-              <w:t xml:space="preserve">Perfil de Usuário</w:t>
-            </w:r>
-          </w:p>
-        </w:tc>
-        <w:tc>
-          <w:tcPr>
-            <w:tcBorders>
-              <w:top w:color="bdc1c6" w:space="0" w:sz="8" w:val="single"/>
-              <w:left w:color="bdc1c6" w:space="0" w:sz="8" w:val="single"/>
-              <w:bottom w:color="bdc1c6" w:space="0" w:sz="8" w:val="single"/>
-              <w:right w:color="bdc1c6" w:space="0" w:sz="8" w:val="single"/>
-            </w:tcBorders>
-          </w:tcPr>
-          <w:p>
-            <w:pPr>
-              <w:widowControl w:val="0"/>
-              <w:spacing w:line="240" w:lineRule="auto"/>
-              <w:rPr>
-                <w:b w:val="1"/>
-              </w:rPr>
-            </w:pPr>
-            <w:r>
-              <w:rPr>
-                <w:b w:val="1"/>
-                <w:rtl w:val="0"/>
-              </w:rPr>
-              <w:t xml:space="preserve">contact.html</w:t>
+              <w:rPr>
+                <w:b w:val="1"/>
+              </w:rPr>
+            </w:pPr>
+            <w:r>
+              <w:rPr>
+                <w:b w:val="1"/>
+                <w:rtl w:val="0"/>
+              </w:rPr>
+              <w:t xml:space="preserve">Cadastrar Usuário</w:t>
+            </w:r>
+          </w:p>
+        </w:tc>
+        <w:tc>
+          <w:tcPr>
+            <w:tcBorders>
+              <w:top w:color="bdc1c6" w:space="0" w:sz="8" w:val="single"/>
+              <w:left w:color="bdc1c6" w:space="0" w:sz="8" w:val="single"/>
+              <w:bottom w:color="bdc1c6" w:space="0" w:sz="8" w:val="single"/>
+              <w:right w:color="bdc1c6" w:space="0" w:sz="8" w:val="single"/>
+            </w:tcBorders>
+          </w:tcPr>
+          <w:p>
+            <w:pPr>
+              <w:rPr>
+                <w:b w:val="1"/>
+              </w:rPr>
+            </w:pPr>
+            <w:r>
+              <w:rPr>
+                <w:b w:val="1"/>
+                <w:rtl w:val="0"/>
+              </w:rPr>
+              <w:t xml:space="preserve">register.html</w:t>
             </w:r>
           </w:p>
         </w:tc>
@@ -869,265 +1123,7 @@
             <w:sdt>
               <w:sdtPr>
                 <w:alias w:val="Status da revisão"/>
-                <w:id w:val="-938416381"/>
-                <w:dropDownList w:lastValue="Em andamento">
-                  <w:listItem w:displayText="Não iniciada" w:value="Não iniciada"/>
-                  <w:listItem w:displayText="Em andamento" w:value="Em andamento"/>
-                  <w:listItem w:displayText="Em análise" w:value="Em análise"/>
-                  <w:listItem w:displayText="Aprovada" w:value="Aprovada"/>
-                </w:dropDownList>
-              </w:sdtPr>
-              <w:sdtContent>
-                <w:r>
-                  <w:rPr>
-                    <w:b w:val="1"/>
-                    <w:color w:val="473821"/>
-                    <w:shd w:fill="ffe5a0" w:val="clear"/>
-                  </w:rPr>
-                  <w:t xml:space="preserve">Em andamento</w:t>
-                </w:r>
-              </w:sdtContent>
-            </w:sdt>
-            <w:r>
-              <w:rPr>
-                <w:rtl w:val="0"/>
-              </w:rPr>
-            </w:r>
-          </w:p>
-        </w:tc>
-        <w:tc>
-          <w:tcPr>
-            <w:tcBorders>
-              <w:top w:color="bdc1c6" w:space="0" w:sz="8" w:val="single"/>
-              <w:left w:color="bdc1c6" w:space="0" w:sz="8" w:val="single"/>
-              <w:bottom w:color="bdc1c6" w:space="0" w:sz="8" w:val="single"/>
-              <w:right w:color="000000" w:space="0" w:sz="0" w:val="nil"/>
-            </w:tcBorders>
-          </w:tcPr>
-          <w:p>
-            <w:pPr>
-              <w:widowControl w:val="0"/>
-              <w:spacing w:line="240" w:lineRule="auto"/>
-              <w:rPr>
-                <w:b w:val="1"/>
-              </w:rPr>
-            </w:pPr>
-            <w:r>
-              <w:rPr>
-                <w:b w:val="1"/>
-                <w:rtl w:val="0"/>
-              </w:rPr>
-              <w:t xml:space="preserve">Everton</w:t>
-            </w:r>
-          </w:p>
-        </w:tc>
-      </w:tr>
-      <w:tr>
-        <w:trPr>
-          <w:cantSplit w:val="0"/>
-          <w:trHeight w:val="495.97851562500006" w:hRule="atLeast"/>
-          <w:tblHeader w:val="0"/>
-        </w:trPr>
-        <w:tc>
-          <w:tcPr>
-            <w:tcBorders>
-              <w:top w:color="bdc1c6" w:space="0" w:sz="8" w:val="single"/>
-              <w:left w:color="000000" w:space="0" w:sz="0" w:val="nil"/>
-              <w:bottom w:color="bdc1c6" w:space="0" w:sz="8" w:val="single"/>
-              <w:right w:color="bdc1c6" w:space="0" w:sz="8" w:val="single"/>
-            </w:tcBorders>
-          </w:tcPr>
-          <w:p>
-            <w:pPr>
-              <w:rPr>
-                <w:b w:val="1"/>
-              </w:rPr>
-            </w:pPr>
-            <w:r>
-              <w:rPr>
-                <w:b w:val="1"/>
-                <w:rtl w:val="0"/>
-              </w:rPr>
-              <w:t xml:space="preserve">Fazer Login</w:t>
-            </w:r>
-          </w:p>
-        </w:tc>
-        <w:tc>
-          <w:tcPr>
-            <w:tcBorders>
-              <w:top w:color="bdc1c6" w:space="0" w:sz="8" w:val="single"/>
-              <w:left w:color="bdc1c6" w:space="0" w:sz="8" w:val="single"/>
-              <w:bottom w:color="bdc1c6" w:space="0" w:sz="8" w:val="single"/>
-              <w:right w:color="bdc1c6" w:space="0" w:sz="8" w:val="single"/>
-            </w:tcBorders>
-          </w:tcPr>
-          <w:p>
-            <w:pPr>
-              <w:rPr>
-                <w:b w:val="1"/>
-                <w:color w:val="ff0000"/>
-              </w:rPr>
-            </w:pPr>
-            <w:r>
-              <w:rPr>
-                <w:b w:val="1"/>
-                <w:color w:val="ff0000"/>
-                <w:rtl w:val="0"/>
-              </w:rPr>
-              <w:t xml:space="preserve">login.html</w:t>
-            </w:r>
-          </w:p>
-        </w:tc>
-        <w:tc>
-          <w:tcPr>
-            <w:tcBorders>
-              <w:top w:color="bdc1c6" w:space="0" w:sz="8" w:val="single"/>
-              <w:left w:color="bdc1c6" w:space="0" w:sz="8" w:val="single"/>
-              <w:bottom w:color="bdc1c6" w:space="0" w:sz="8" w:val="single"/>
-              <w:right w:color="bdc1c6" w:space="0" w:sz="8" w:val="single"/>
-            </w:tcBorders>
-          </w:tcPr>
-          <w:p>
-            <w:pPr>
-              <w:widowControl w:val="0"/>
-              <w:spacing w:line="240" w:lineRule="auto"/>
-              <w:rPr>
-                <w:b w:val="1"/>
-              </w:rPr>
-            </w:pPr>
-            <w:sdt>
-              <w:sdtPr>
-                <w:alias w:val="Status da revisão"/>
-                <w:id w:val="409691215"/>
-                <w:dropDownList w:lastValue="Em andamento">
-                  <w:listItem w:displayText="Não iniciada" w:value="Não iniciada"/>
-                  <w:listItem w:displayText="Em andamento" w:value="Em andamento"/>
-                  <w:listItem w:displayText="Em análise" w:value="Em análise"/>
-                  <w:listItem w:displayText="Aprovada" w:value="Aprovada"/>
-                </w:dropDownList>
-              </w:sdtPr>
-              <w:sdtContent>
-                <w:r>
-                  <w:rPr>
-                    <w:b w:val="1"/>
-                    <w:color w:val="473821"/>
-                    <w:shd w:fill="ffe5a0" w:val="clear"/>
-                  </w:rPr>
-                  <w:t xml:space="preserve">Em andamento</w:t>
-                </w:r>
-              </w:sdtContent>
-            </w:sdt>
-            <w:r>
-              <w:rPr>
-                <w:rtl w:val="0"/>
-              </w:rPr>
-            </w:r>
-          </w:p>
-        </w:tc>
-        <w:tc>
-          <w:tcPr>
-            <w:tcBorders>
-              <w:top w:color="bdc1c6" w:space="0" w:sz="8" w:val="single"/>
-              <w:left w:color="bdc1c6" w:space="0" w:sz="8" w:val="single"/>
-              <w:bottom w:color="bdc1c6" w:space="0" w:sz="8" w:val="single"/>
-              <w:right w:color="000000" w:space="0" w:sz="0" w:val="nil"/>
-            </w:tcBorders>
-          </w:tcPr>
-          <w:p>
-            <w:pPr>
-              <w:widowControl w:val="0"/>
-              <w:spacing w:line="240" w:lineRule="auto"/>
-              <w:rPr>
-                <w:b w:val="1"/>
-              </w:rPr>
-            </w:pPr>
-            <w:r>
-              <w:rPr>
-                <w:b w:val="1"/>
-                <w:rtl w:val="0"/>
-              </w:rPr>
-              <w:t xml:space="preserve">Joselinda</w:t>
-            </w:r>
-          </w:p>
-        </w:tc>
-      </w:tr>
-      <w:tr>
-        <w:trPr>
-          <w:cantSplit w:val="0"/>
-          <w:trHeight w:val="495.97851562500006" w:hRule="atLeast"/>
-          <w:tblHeader w:val="0"/>
-        </w:trPr>
-        <w:tc>
-          <w:tcPr>
-            <w:tcBorders>
-              <w:top w:color="bdc1c6" w:space="0" w:sz="8" w:val="single"/>
-              <w:left w:color="000000" w:space="0" w:sz="0" w:val="nil"/>
-              <w:bottom w:color="bdc1c6" w:space="0" w:sz="8" w:val="single"/>
-              <w:right w:color="bdc1c6" w:space="0" w:sz="8" w:val="single"/>
-            </w:tcBorders>
-          </w:tcPr>
-          <w:p>
-            <w:pPr>
-              <w:rPr>
-                <w:b w:val="1"/>
-              </w:rPr>
-            </w:pPr>
-            <w:r>
-              <w:rPr>
-                <w:b w:val="1"/>
-                <w:rtl w:val="0"/>
-              </w:rPr>
-              <w:t xml:space="preserve">Cadastrar</w:t>
-            </w:r>
-          </w:p>
-        </w:tc>
-        <w:tc>
-          <w:tcPr>
-            <w:tcBorders>
-              <w:top w:color="bdc1c6" w:space="0" w:sz="8" w:val="single"/>
-              <w:left w:color="bdc1c6" w:space="0" w:sz="8" w:val="single"/>
-              <w:bottom w:color="bdc1c6" w:space="0" w:sz="8" w:val="single"/>
-              <w:right w:color="bdc1c6" w:space="0" w:sz="8" w:val="single"/>
-            </w:tcBorders>
-          </w:tcPr>
-          <w:p>
-            <w:pPr>
-              <w:rPr>
-                <w:b w:val="1"/>
-                <w:color w:val="ff0000"/>
-              </w:rPr>
-            </w:pPr>
-            <w:r>
-              <w:rPr>
-                <w:b w:val="1"/>
-                <w:color w:val="ff0000"/>
-                <w:rtl w:val="0"/>
-              </w:rPr>
-              <w:t xml:space="preserve">register.html</w:t>
-            </w:r>
-          </w:p>
-        </w:tc>
-        <w:tc>
-          <w:tcPr>
-            <w:tcBorders>
-              <w:top w:color="bdc1c6" w:space="0" w:sz="8" w:val="single"/>
-              <w:left w:color="bdc1c6" w:space="0" w:sz="8" w:val="single"/>
-              <w:bottom w:color="bdc1c6" w:space="0" w:sz="8" w:val="single"/>
-              <w:right w:color="bdc1c6" w:space="0" w:sz="8" w:val="single"/>
-            </w:tcBorders>
-          </w:tcPr>
-          <w:p>
-            <w:pPr>
-              <w:widowControl w:val="0"/>
-              <w:spacing w:line="240" w:lineRule="auto"/>
-              <w:rPr>
-                <w:b w:val="1"/>
-              </w:rPr>
-            </w:pPr>
-            <w:sdt>
-              <w:sdtPr>
-                <w:alias w:val="Status da revisão"/>
-                <w:id w:val="967658862"/>
+                <w:id w:val="2015263074"/>
                 <w:dropDownList w:lastValue="Não iniciada">
                   <w:listItem w:displayText="Não iniciada" w:value="Não iniciada"/>
                   <w:listItem w:displayText="Em andamento" w:value="Em andamento"/>
@@ -1206,33 +1202,31 @@
                 <w:b w:val="1"/>
                 <w:rtl w:val="0"/>
               </w:rPr>
-              <w:t xml:space="preserve">Cadastro Concluído</w:t>
-            </w:r>
-          </w:p>
-        </w:tc>
-        <w:tc>
-          <w:tcPr>
-            <w:tcBorders>
-              <w:top w:color="bdc1c6" w:space="0" w:sz="8" w:val="single"/>
-              <w:left w:color="bdc1c6" w:space="0" w:sz="8" w:val="single"/>
-              <w:bottom w:color="bdc1c6" w:space="0" w:sz="8" w:val="single"/>
-              <w:right w:color="bdc1c6" w:space="0" w:sz="8" w:val="single"/>
-            </w:tcBorders>
-          </w:tcPr>
-          <w:p>
-            <w:pPr>
-              <w:rPr>
-                <w:b w:val="1"/>
-                <w:color w:val="ff0000"/>
-              </w:rPr>
-            </w:pPr>
-            <w:r>
-              <w:rPr>
-                <w:b w:val="1"/>
-                <w:color w:val="ff0000"/>
-                <w:rtl w:val="0"/>
-              </w:rPr>
-              <w:t xml:space="preserve">successful.html</w:t>
+              <w:t xml:space="preserve">Esqueceu da Senha</w:t>
+            </w:r>
+          </w:p>
+        </w:tc>
+        <w:tc>
+          <w:tcPr>
+            <w:tcBorders>
+              <w:top w:color="bdc1c6" w:space="0" w:sz="8" w:val="single"/>
+              <w:left w:color="bdc1c6" w:space="0" w:sz="8" w:val="single"/>
+              <w:bottom w:color="bdc1c6" w:space="0" w:sz="8" w:val="single"/>
+              <w:right w:color="bdc1c6" w:space="0" w:sz="8" w:val="single"/>
+            </w:tcBorders>
+          </w:tcPr>
+          <w:p>
+            <w:pPr>
+              <w:rPr>
+                <w:b w:val="1"/>
+              </w:rPr>
+            </w:pPr>
+            <w:r>
+              <w:rPr>
+                <w:b w:val="1"/>
+                <w:rtl w:val="0"/>
+              </w:rPr>
+              <w:t xml:space="preserve">forgot-password.html</w:t>
             </w:r>
           </w:p>
         </w:tc>
@@ -1256,7 +1250,7 @@
             <w:sdt>
               <w:sdtPr>
                 <w:alias w:val="Status da revisão"/>
-                <w:id w:val="-359788546"/>
+                <w:id w:val="1223384628"/>
                 <w:dropDownList w:lastValue="Não iniciada">
                   <w:listItem w:displayText="Não iniciada" w:value="Não iniciada"/>
                   <w:listItem w:displayText="Em andamento" w:value="Em andamento"/>
@@ -1335,33 +1329,31 @@
                 <w:b w:val="1"/>
                 <w:rtl w:val="0"/>
               </w:rPr>
-              <w:t xml:space="preserve">Cadastro Confirmado</w:t>
-            </w:r>
-          </w:p>
-        </w:tc>
-        <w:tc>
-          <w:tcPr>
-            <w:tcBorders>
-              <w:top w:color="bdc1c6" w:space="0" w:sz="8" w:val="single"/>
-              <w:left w:color="bdc1c6" w:space="0" w:sz="8" w:val="single"/>
-              <w:bottom w:color="bdc1c6" w:space="0" w:sz="8" w:val="single"/>
-              <w:right w:color="bdc1c6" w:space="0" w:sz="8" w:val="single"/>
-            </w:tcBorders>
-          </w:tcPr>
-          <w:p>
-            <w:pPr>
-              <w:rPr>
-                <w:b w:val="1"/>
-                <w:color w:val="ff0000"/>
-              </w:rPr>
-            </w:pPr>
-            <w:r>
-              <w:rPr>
-                <w:b w:val="1"/>
-                <w:color w:val="ff0000"/>
-                <w:rtl w:val="0"/>
-              </w:rPr>
-              <w:t xml:space="preserve">confirmed.html</w:t>
+              <w:t xml:space="preserve">Recuperação da Senha</w:t>
+            </w:r>
+          </w:p>
+        </w:tc>
+        <w:tc>
+          <w:tcPr>
+            <w:tcBorders>
+              <w:top w:color="bdc1c6" w:space="0" w:sz="8" w:val="single"/>
+              <w:left w:color="bdc1c6" w:space="0" w:sz="8" w:val="single"/>
+              <w:bottom w:color="bdc1c6" w:space="0" w:sz="8" w:val="single"/>
+              <w:right w:color="bdc1c6" w:space="0" w:sz="8" w:val="single"/>
+            </w:tcBorders>
+          </w:tcPr>
+          <w:p>
+            <w:pPr>
+              <w:rPr>
+                <w:b w:val="1"/>
+              </w:rPr>
+            </w:pPr>
+            <w:r>
+              <w:rPr>
+                <w:b w:val="1"/>
+                <w:rtl w:val="0"/>
+              </w:rPr>
+              <w:t xml:space="preserve">recover-password.html</w:t>
             </w:r>
           </w:p>
         </w:tc>
@@ -1385,7 +1377,7 @@
             <w:sdt>
               <w:sdtPr>
                 <w:alias w:val="Status da revisão"/>
-                <w:id w:val="651018702"/>
+                <w:id w:val="1173345392"/>
                 <w:dropDownList w:lastValue="Não iniciada">
                   <w:listItem w:displayText="Não iniciada" w:value="Não iniciada"/>
                   <w:listItem w:displayText="Em andamento" w:value="Em andamento"/>
@@ -1464,7 +1456,7 @@
                 <w:b w:val="1"/>
                 <w:rtl w:val="0"/>
               </w:rPr>
-              <w:t xml:space="preserve">Recuperação de Senha</w:t>
+              <w:t xml:space="preserve">Cadastro Concluído</w:t>
             </w:r>
           </w:p>
         </w:tc>
@@ -1490,7 +1482,7 @@
                 <w:color w:val="ff0000"/>
                 <w:rtl w:val="0"/>
               </w:rPr>
-              <w:t xml:space="preserve">reset-password.html</w:t>
+              <w:t xml:space="preserve">reg-successful.html</w:t>
             </w:r>
           </w:p>
         </w:tc>
@@ -1514,7 +1506,7 @@
             <w:sdt>
               <w:sdtPr>
                 <w:alias w:val="Status da revisão"/>
-                <w:id w:val="-522867988"/>
+                <w:id w:val="687815666"/>
                 <w:dropDownList w:lastValue="Não iniciada">
                   <w:listItem w:displayText="Não iniciada" w:value="Não iniciada"/>
                   <w:listItem w:displayText="Em andamento" w:value="Em andamento"/>
@@ -1559,10 +1551,8 @@
             </w:pPr>
             <w:r>
               <w:rPr>
-                <w:b w:val="1"/>
-                <w:rtl w:val="0"/>
-              </w:rPr>
-              <w:t xml:space="preserve">Joselinda</w:t>
+                <w:rtl w:val="0"/>
+              </w:rPr>
             </w:r>
           </w:p>
         </w:tc>
@@ -1584,44 +1574,42 @@
           </w:tcPr>
           <w:p>
             <w:pPr>
-              <w:widowControl w:val="0"/>
-              <w:spacing w:line="240" w:lineRule="auto"/>
-              <w:rPr>
-                <w:b w:val="1"/>
-              </w:rPr>
-            </w:pPr>
-            <w:r>
-              <w:rPr>
-                <w:b w:val="1"/>
-                <w:rtl w:val="0"/>
-              </w:rPr>
-              <w:t xml:space="preserve">Relatórios Estatísticos</w:t>
-            </w:r>
-          </w:p>
-        </w:tc>
-        <w:tc>
-          <w:tcPr>
-            <w:tcBorders>
-              <w:top w:color="bdc1c6" w:space="0" w:sz="8" w:val="single"/>
-              <w:left w:color="bdc1c6" w:space="0" w:sz="8" w:val="single"/>
-              <w:bottom w:color="bdc1c6" w:space="0" w:sz="8" w:val="single"/>
-              <w:right w:color="bdc1c6" w:space="0" w:sz="8" w:val="single"/>
-            </w:tcBorders>
-          </w:tcPr>
-          <w:p>
-            <w:pPr>
-              <w:widowControl w:val="0"/>
-              <w:spacing w:line="240" w:lineRule="auto"/>
-              <w:rPr>
-                <w:b w:val="1"/>
-              </w:rPr>
-            </w:pPr>
-            <w:r>
-              <w:rPr>
-                <w:b w:val="1"/>
-                <w:rtl w:val="0"/>
-              </w:rPr>
-              <w:t xml:space="preserve">reports.html</w:t>
+              <w:rPr>
+                <w:b w:val="1"/>
+              </w:rPr>
+            </w:pPr>
+            <w:r>
+              <w:rPr>
+                <w:b w:val="1"/>
+                <w:rtl w:val="0"/>
+              </w:rPr>
+              <w:t xml:space="preserve">Cadastro Confirmado</w:t>
+            </w:r>
+          </w:p>
+        </w:tc>
+        <w:tc>
+          <w:tcPr>
+            <w:tcBorders>
+              <w:top w:color="bdc1c6" w:space="0" w:sz="8" w:val="single"/>
+              <w:left w:color="bdc1c6" w:space="0" w:sz="8" w:val="single"/>
+              <w:bottom w:color="bdc1c6" w:space="0" w:sz="8" w:val="single"/>
+              <w:right w:color="bdc1c6" w:space="0" w:sz="8" w:val="single"/>
+            </w:tcBorders>
+          </w:tcPr>
+          <w:p>
+            <w:pPr>
+              <w:rPr>
+                <w:b w:val="1"/>
+                <w:color w:val="ff0000"/>
+              </w:rPr>
+            </w:pPr>
+            <w:r>
+              <w:rPr>
+                <w:b w:val="1"/>
+                <w:color w:val="ff0000"/>
+                <w:rtl w:val="0"/>
+              </w:rPr>
+              <w:t xml:space="preserve">reg-confirmed.html</w:t>
             </w:r>
           </w:p>
         </w:tc>
@@ -1645,8 +1633,8 @@
             <w:sdt>
               <w:sdtPr>
                 <w:alias w:val="Status da revisão"/>
-                <w:id w:val="-1445854583"/>
-                <w:dropDownList w:lastValue="Em andamento">
+                <w:id w:val="1698622914"/>
+                <w:dropDownList w:lastValue="Não iniciada">
                   <w:listItem w:displayText="Não iniciada" w:value="Não iniciada"/>
                   <w:listItem w:displayText="Em andamento" w:value="Em andamento"/>
                   <w:listItem w:displayText="Em análise" w:value="Em análise"/>
@@ -1657,10 +1645,10 @@
                 <w:r>
                   <w:rPr>
                     <w:b w:val="1"/>
-                    <w:color w:val="473821"/>
-                    <w:shd w:fill="ffe5a0" w:val="clear"/>
+                    <w:color w:val="3d3d3d"/>
+                    <w:shd w:fill="e6e6e6" w:val="clear"/>
                   </w:rPr>
-                  <w:t xml:space="preserve">Em andamento</w:t>
+                  <w:t xml:space="preserve">Não iniciada</w:t>
                 </w:r>
               </w:sdtContent>
             </w:sdt>
@@ -1690,10 +1678,8 @@
             </w:pPr>
             <w:r>
               <w:rPr>
-                <w:b w:val="1"/>
-                <w:rtl w:val="0"/>
-              </w:rPr>
-              <w:t xml:space="preserve">Robson</w:t>
+                <w:rtl w:val="0"/>
+              </w:rPr>
             </w:r>
           </w:p>
         </w:tc>
@@ -1726,33 +1712,33 @@
                 <w:b w:val="1"/>
                 <w:rtl w:val="0"/>
               </w:rPr>
-              <w:t xml:space="preserve">Gerenc. de Usuários</w:t>
-            </w:r>
-          </w:p>
-        </w:tc>
-        <w:tc>
-          <w:tcPr>
-            <w:tcBorders>
-              <w:top w:color="bdc1c6" w:space="0" w:sz="8" w:val="single"/>
-              <w:left w:color="bdc1c6" w:space="0" w:sz="8" w:val="single"/>
-              <w:bottom w:color="bdc1c6" w:space="0" w:sz="8" w:val="single"/>
-              <w:right w:color="bdc1c6" w:space="0" w:sz="8" w:val="single"/>
-            </w:tcBorders>
-          </w:tcPr>
-          <w:p>
-            <w:pPr>
-              <w:widowControl w:val="0"/>
-              <w:spacing w:line="240" w:lineRule="auto"/>
-              <w:rPr>
-                <w:b w:val="1"/>
-              </w:rPr>
-            </w:pPr>
-            <w:r>
-              <w:rPr>
-                <w:b w:val="1"/>
-                <w:rtl w:val="0"/>
-              </w:rPr>
-              <w:t xml:space="preserve">manage-users.html</w:t>
+              <w:t xml:space="preserve">Relatórios Estatísticos</w:t>
+            </w:r>
+          </w:p>
+        </w:tc>
+        <w:tc>
+          <w:tcPr>
+            <w:tcBorders>
+              <w:top w:color="bdc1c6" w:space="0" w:sz="8" w:val="single"/>
+              <w:left w:color="bdc1c6" w:space="0" w:sz="8" w:val="single"/>
+              <w:bottom w:color="bdc1c6" w:space="0" w:sz="8" w:val="single"/>
+              <w:right w:color="bdc1c6" w:space="0" w:sz="8" w:val="single"/>
+            </w:tcBorders>
+          </w:tcPr>
+          <w:p>
+            <w:pPr>
+              <w:widowControl w:val="0"/>
+              <w:spacing w:line="240" w:lineRule="auto"/>
+              <w:rPr>
+                <w:b w:val="1"/>
+              </w:rPr>
+            </w:pPr>
+            <w:r>
+              <w:rPr>
+                <w:b w:val="1"/>
+                <w:rtl w:val="0"/>
+              </w:rPr>
+              <w:t xml:space="preserve">reports.html</w:t>
             </w:r>
           </w:p>
         </w:tc>
@@ -1776,7 +1762,7 @@
             <w:sdt>
               <w:sdtPr>
                 <w:alias w:val="Status da revisão"/>
-                <w:id w:val="-1275490593"/>
+                <w:id w:val="-1413566295"/>
                 <w:dropDownList w:lastValue="Aprovada">
                   <w:listItem w:displayText="Não iniciada" w:value="Não iniciada"/>
                   <w:listItem w:displayText="Em andamento" w:value="Em andamento"/>
@@ -1857,33 +1843,33 @@
                 <w:b w:val="1"/>
                 <w:rtl w:val="0"/>
               </w:rPr>
-              <w:t xml:space="preserve">Gerenc. de Publicações</w:t>
-            </w:r>
-          </w:p>
-        </w:tc>
-        <w:tc>
-          <w:tcPr>
-            <w:tcBorders>
-              <w:top w:color="bdc1c6" w:space="0" w:sz="8" w:val="single"/>
-              <w:left w:color="bdc1c6" w:space="0" w:sz="8" w:val="single"/>
-              <w:bottom w:color="bdc1c6" w:space="0" w:sz="8" w:val="single"/>
-              <w:right w:color="bdc1c6" w:space="0" w:sz="8" w:val="single"/>
-            </w:tcBorders>
-          </w:tcPr>
-          <w:p>
-            <w:pPr>
-              <w:widowControl w:val="0"/>
-              <w:spacing w:line="240" w:lineRule="auto"/>
-              <w:rPr>
-                <w:b w:val="1"/>
-              </w:rPr>
-            </w:pPr>
-            <w:r>
-              <w:rPr>
-                <w:b w:val="1"/>
-                <w:rtl w:val="0"/>
-              </w:rPr>
-              <w:t xml:space="preserve">manage-publications.html</w:t>
+              <w:t xml:space="preserve">Gerenc. de Usuários</w:t>
+            </w:r>
+          </w:p>
+        </w:tc>
+        <w:tc>
+          <w:tcPr>
+            <w:tcBorders>
+              <w:top w:color="bdc1c6" w:space="0" w:sz="8" w:val="single"/>
+              <w:left w:color="bdc1c6" w:space="0" w:sz="8" w:val="single"/>
+              <w:bottom w:color="bdc1c6" w:space="0" w:sz="8" w:val="single"/>
+              <w:right w:color="bdc1c6" w:space="0" w:sz="8" w:val="single"/>
+            </w:tcBorders>
+          </w:tcPr>
+          <w:p>
+            <w:pPr>
+              <w:widowControl w:val="0"/>
+              <w:spacing w:line="240" w:lineRule="auto"/>
+              <w:rPr>
+                <w:b w:val="1"/>
+              </w:rPr>
+            </w:pPr>
+            <w:r>
+              <w:rPr>
+                <w:b w:val="1"/>
+                <w:rtl w:val="0"/>
+              </w:rPr>
+              <w:t xml:space="preserve">manage-users.html</w:t>
             </w:r>
           </w:p>
         </w:tc>
@@ -1907,269 +1893,7 @@
             <w:sdt>
               <w:sdtPr>
                 <w:alias w:val="Status da revisão"/>
-                <w:id w:val="-117403934"/>
-                <w:dropDownList w:lastValue="Em andamento">
-                  <w:listItem w:displayText="Não iniciada" w:value="Não iniciada"/>
-                  <w:listItem w:displayText="Em andamento" w:value="Em andamento"/>
-                  <w:listItem w:displayText="Em análise" w:value="Em análise"/>
-                  <w:listItem w:displayText="Aprovada" w:value="Aprovada"/>
-                </w:dropDownList>
-              </w:sdtPr>
-              <w:sdtContent>
-                <w:r>
-                  <w:rPr>
-                    <w:b w:val="1"/>
-                    <w:color w:val="473821"/>
-                    <w:shd w:fill="ffe5a0" w:val="clear"/>
-                  </w:rPr>
-                  <w:t xml:space="preserve">Em andamento</w:t>
-                </w:r>
-              </w:sdtContent>
-            </w:sdt>
-            <w:r>
-              <w:rPr>
-                <w:rtl w:val="0"/>
-              </w:rPr>
-            </w:r>
-          </w:p>
-        </w:tc>
-        <w:tc>
-          <w:tcPr>
-            <w:tcBorders>
-              <w:top w:color="bdc1c6" w:space="0" w:sz="8" w:val="single"/>
-              <w:left w:color="bdc1c6" w:space="0" w:sz="8" w:val="single"/>
-              <w:bottom w:color="bdc1c6" w:space="0" w:sz="8" w:val="single"/>
-              <w:right w:color="000000" w:space="0" w:sz="0" w:val="nil"/>
-            </w:tcBorders>
-          </w:tcPr>
-          <w:p>
-            <w:pPr>
-              <w:widowControl w:val="0"/>
-              <w:spacing w:line="240" w:lineRule="auto"/>
-              <w:rPr>
-                <w:b w:val="1"/>
-              </w:rPr>
-            </w:pPr>
-            <w:r>
-              <w:rPr>
-                <w:b w:val="1"/>
-                <w:rtl w:val="0"/>
-              </w:rPr>
-              <w:t xml:space="preserve">Robson</w:t>
-            </w:r>
-          </w:p>
-        </w:tc>
-      </w:tr>
-      <w:tr>
-        <w:trPr>
-          <w:cantSplit w:val="0"/>
-          <w:trHeight w:val="495.97851562500006" w:hRule="atLeast"/>
-          <w:tblHeader w:val="0"/>
-        </w:trPr>
-        <w:tc>
-          <w:tcPr>
-            <w:tcBorders>
-              <w:top w:color="bdc1c6" w:space="0" w:sz="8" w:val="single"/>
-              <w:left w:color="000000" w:space="0" w:sz="0" w:val="nil"/>
-              <w:bottom w:color="bdc1c6" w:space="0" w:sz="8" w:val="single"/>
-              <w:right w:color="bdc1c6" w:space="0" w:sz="8" w:val="single"/>
-            </w:tcBorders>
-          </w:tcPr>
-          <w:p>
-            <w:pPr>
-              <w:widowControl w:val="0"/>
-              <w:spacing w:line="240" w:lineRule="auto"/>
-              <w:rPr>
-                <w:b w:val="1"/>
-              </w:rPr>
-            </w:pPr>
-            <w:r>
-              <w:rPr>
-                <w:b w:val="1"/>
-                <w:rtl w:val="0"/>
-              </w:rPr>
-              <w:t xml:space="preserve">Gerenc. de Categorias</w:t>
-            </w:r>
-          </w:p>
-        </w:tc>
-        <w:tc>
-          <w:tcPr>
-            <w:tcBorders>
-              <w:top w:color="bdc1c6" w:space="0" w:sz="8" w:val="single"/>
-              <w:left w:color="bdc1c6" w:space="0" w:sz="8" w:val="single"/>
-              <w:bottom w:color="bdc1c6" w:space="0" w:sz="8" w:val="single"/>
-              <w:right w:color="bdc1c6" w:space="0" w:sz="8" w:val="single"/>
-            </w:tcBorders>
-          </w:tcPr>
-          <w:p>
-            <w:pPr>
-              <w:widowControl w:val="0"/>
-              <w:spacing w:line="240" w:lineRule="auto"/>
-              <w:rPr>
-                <w:b w:val="1"/>
-              </w:rPr>
-            </w:pPr>
-            <w:r>
-              <w:rPr>
-                <w:b w:val="1"/>
-                <w:rtl w:val="0"/>
-              </w:rPr>
-              <w:t xml:space="preserve">manage-categories.html</w:t>
-            </w:r>
-          </w:p>
-        </w:tc>
-        <w:tc>
-          <w:tcPr>
-            <w:tcBorders>
-              <w:top w:color="bdc1c6" w:space="0" w:sz="8" w:val="single"/>
-              <w:left w:color="bdc1c6" w:space="0" w:sz="8" w:val="single"/>
-              <w:bottom w:color="bdc1c6" w:space="0" w:sz="8" w:val="single"/>
-              <w:right w:color="bdc1c6" w:space="0" w:sz="8" w:val="single"/>
-            </w:tcBorders>
-          </w:tcPr>
-          <w:p>
-            <w:pPr>
-              <w:widowControl w:val="0"/>
-              <w:spacing w:line="240" w:lineRule="auto"/>
-              <w:rPr>
-                <w:b w:val="1"/>
-              </w:rPr>
-            </w:pPr>
-            <w:sdt>
-              <w:sdtPr>
-                <w:alias w:val="Status da revisão"/>
-                <w:id w:val="1627885304"/>
-                <w:dropDownList w:lastValue="Em andamento">
-                  <w:listItem w:displayText="Não iniciada" w:value="Não iniciada"/>
-                  <w:listItem w:displayText="Em andamento" w:value="Em andamento"/>
-                  <w:listItem w:displayText="Em análise" w:value="Em análise"/>
-                  <w:listItem w:displayText="Aprovada" w:value="Aprovada"/>
-                </w:dropDownList>
-              </w:sdtPr>
-              <w:sdtContent>
-                <w:r>
-                  <w:rPr>
-                    <w:b w:val="1"/>
-                    <w:color w:val="473821"/>
-                    <w:shd w:fill="ffe5a0" w:val="clear"/>
-                  </w:rPr>
-                  <w:t xml:space="preserve">Em andamento</w:t>
-                </w:r>
-              </w:sdtContent>
-            </w:sdt>
-            <w:r>
-              <w:rPr>
-                <w:rtl w:val="0"/>
-              </w:rPr>
-            </w:r>
-          </w:p>
-        </w:tc>
-        <w:tc>
-          <w:tcPr>
-            <w:tcBorders>
-              <w:top w:color="bdc1c6" w:space="0" w:sz="8" w:val="single"/>
-              <w:left w:color="bdc1c6" w:space="0" w:sz="8" w:val="single"/>
-              <w:bottom w:color="bdc1c6" w:space="0" w:sz="8" w:val="single"/>
-              <w:right w:color="000000" w:space="0" w:sz="0" w:val="nil"/>
-            </w:tcBorders>
-          </w:tcPr>
-          <w:p>
-            <w:pPr>
-              <w:widowControl w:val="0"/>
-              <w:spacing w:line="240" w:lineRule="auto"/>
-              <w:rPr>
-                <w:b w:val="1"/>
-              </w:rPr>
-            </w:pPr>
-            <w:r>
-              <w:rPr>
-                <w:b w:val="1"/>
-                <w:rtl w:val="0"/>
-              </w:rPr>
-              <w:t xml:space="preserve">Robson</w:t>
-            </w:r>
-          </w:p>
-        </w:tc>
-      </w:tr>
-      <w:tr>
-        <w:trPr>
-          <w:cantSplit w:val="0"/>
-          <w:trHeight w:val="495.97851562500006" w:hRule="atLeast"/>
-          <w:tblHeader w:val="0"/>
-        </w:trPr>
-        <w:tc>
-          <w:tcPr>
-            <w:tcBorders>
-              <w:top w:color="bdc1c6" w:space="0" w:sz="8" w:val="single"/>
-              <w:left w:color="000000" w:space="0" w:sz="0" w:val="nil"/>
-              <w:bottom w:color="bdc1c6" w:space="0" w:sz="8" w:val="single"/>
-              <w:right w:color="bdc1c6" w:space="0" w:sz="8" w:val="single"/>
-            </w:tcBorders>
-          </w:tcPr>
-          <w:p>
-            <w:pPr>
-              <w:widowControl w:val="0"/>
-              <w:spacing w:line="240" w:lineRule="auto"/>
-              <w:rPr>
-                <w:b w:val="1"/>
-              </w:rPr>
-            </w:pPr>
-            <w:r>
-              <w:rPr>
-                <w:b w:val="1"/>
-                <w:rtl w:val="0"/>
-              </w:rPr>
-              <w:t xml:space="preserve">Administração</w:t>
-            </w:r>
-          </w:p>
-        </w:tc>
-        <w:tc>
-          <w:tcPr>
-            <w:tcBorders>
-              <w:top w:color="bdc1c6" w:space="0" w:sz="8" w:val="single"/>
-              <w:left w:color="bdc1c6" w:space="0" w:sz="8" w:val="single"/>
-              <w:bottom w:color="bdc1c6" w:space="0" w:sz="8" w:val="single"/>
-              <w:right w:color="bdc1c6" w:space="0" w:sz="8" w:val="single"/>
-            </w:tcBorders>
-          </w:tcPr>
-          <w:p>
-            <w:pPr>
-              <w:widowControl w:val="0"/>
-              <w:spacing w:line="240" w:lineRule="auto"/>
-              <w:rPr>
-                <w:b w:val="1"/>
-              </w:rPr>
-            </w:pPr>
-            <w:r>
-              <w:rPr>
-                <w:b w:val="1"/>
-                <w:rtl w:val="0"/>
-              </w:rPr>
-              <w:t xml:space="preserve">admin.html</w:t>
-            </w:r>
-          </w:p>
-        </w:tc>
-        <w:tc>
-          <w:tcPr>
-            <w:tcBorders>
-              <w:top w:color="bdc1c6" w:space="0" w:sz="8" w:val="single"/>
-              <w:left w:color="bdc1c6" w:space="0" w:sz="8" w:val="single"/>
-              <w:bottom w:color="bdc1c6" w:space="0" w:sz="8" w:val="single"/>
-              <w:right w:color="bdc1c6" w:space="0" w:sz="8" w:val="single"/>
-            </w:tcBorders>
-          </w:tcPr>
-          <w:p>
-            <w:pPr>
-              <w:widowControl w:val="0"/>
-              <w:spacing w:line="240" w:lineRule="auto"/>
-              <w:rPr>
-                <w:b w:val="1"/>
-              </w:rPr>
-            </w:pPr>
-            <w:sdt>
-              <w:sdtPr>
-                <w:alias w:val="Status da revisão"/>
-                <w:id w:val="256759572"/>
+                <w:id w:val="-227886381"/>
                 <w:dropDownList w:lastValue="Aprovada">
                   <w:listItem w:displayText="Não iniciada" w:value="Não iniciada"/>
                   <w:listItem w:displayText="Em andamento" w:value="Em andamento"/>
@@ -2250,33 +1974,33 @@
                 <w:b w:val="1"/>
                 <w:rtl w:val="0"/>
               </w:rPr>
-              <w:t xml:space="preserve">Home</w:t>
-            </w:r>
-          </w:p>
-        </w:tc>
-        <w:tc>
-          <w:tcPr>
-            <w:tcBorders>
-              <w:top w:color="bdc1c6" w:space="0" w:sz="8" w:val="single"/>
-              <w:left w:color="bdc1c6" w:space="0" w:sz="8" w:val="single"/>
-              <w:bottom w:color="bdc1c6" w:space="0" w:sz="8" w:val="single"/>
-              <w:right w:color="bdc1c6" w:space="0" w:sz="8" w:val="single"/>
-            </w:tcBorders>
-          </w:tcPr>
-          <w:p>
-            <w:pPr>
-              <w:widowControl w:val="0"/>
-              <w:spacing w:line="240" w:lineRule="auto"/>
-              <w:rPr>
-                <w:b w:val="1"/>
-              </w:rPr>
-            </w:pPr>
-            <w:r>
-              <w:rPr>
-                <w:b w:val="1"/>
-                <w:rtl w:val="0"/>
-              </w:rPr>
-              <w:t xml:space="preserve">index.html</w:t>
+              <w:t xml:space="preserve">Gerenc. de Publicações</w:t>
+            </w:r>
+          </w:p>
+        </w:tc>
+        <w:tc>
+          <w:tcPr>
+            <w:tcBorders>
+              <w:top w:color="bdc1c6" w:space="0" w:sz="8" w:val="single"/>
+              <w:left w:color="bdc1c6" w:space="0" w:sz="8" w:val="single"/>
+              <w:bottom w:color="bdc1c6" w:space="0" w:sz="8" w:val="single"/>
+              <w:right w:color="bdc1c6" w:space="0" w:sz="8" w:val="single"/>
+            </w:tcBorders>
+          </w:tcPr>
+          <w:p>
+            <w:pPr>
+              <w:widowControl w:val="0"/>
+              <w:spacing w:line="240" w:lineRule="auto"/>
+              <w:rPr>
+                <w:b w:val="1"/>
+              </w:rPr>
+            </w:pPr>
+            <w:r>
+              <w:rPr>
+                <w:b w:val="1"/>
+                <w:rtl w:val="0"/>
+              </w:rPr>
+              <w:t xml:space="preserve">manage-publications.html</w:t>
             </w:r>
           </w:p>
         </w:tc>
@@ -2300,7 +2024,400 @@
             <w:sdt>
               <w:sdtPr>
                 <w:alias w:val="Status da revisão"/>
-                <w:id w:val="1736627482"/>
+                <w:id w:val="-85115646"/>
+                <w:dropDownList w:lastValue="Aprovada">
+                  <w:listItem w:displayText="Não iniciada" w:value="Não iniciada"/>
+                  <w:listItem w:displayText="Em andamento" w:value="Em andamento"/>
+                  <w:listItem w:displayText="Em análise" w:value="Em análise"/>
+                  <w:listItem w:displayText="Aprovada" w:value="Aprovada"/>
+                </w:dropDownList>
+              </w:sdtPr>
+              <w:sdtContent>
+                <w:r>
+                  <w:rPr>
+                    <w:b w:val="1"/>
+                    <w:color w:val="11734b"/>
+                    <w:shd w:fill="d4edbc" w:val="clear"/>
+                  </w:rPr>
+                  <w:t xml:space="preserve">Aprovada</w:t>
+                </w:r>
+              </w:sdtContent>
+            </w:sdt>
+            <w:r>
+              <w:rPr>
+                <w:rtl w:val="0"/>
+              </w:rPr>
+            </w:r>
+          </w:p>
+        </w:tc>
+        <w:tc>
+          <w:tcPr>
+            <w:tcBorders>
+              <w:top w:color="bdc1c6" w:space="0" w:sz="8" w:val="single"/>
+              <w:left w:color="bdc1c6" w:space="0" w:sz="8" w:val="single"/>
+              <w:bottom w:color="bdc1c6" w:space="0" w:sz="8" w:val="single"/>
+              <w:right w:color="000000" w:space="0" w:sz="0" w:val="nil"/>
+            </w:tcBorders>
+          </w:tcPr>
+          <w:p>
+            <w:pPr>
+              <w:widowControl w:val="0"/>
+              <w:spacing w:line="240" w:lineRule="auto"/>
+              <w:rPr>
+                <w:b w:val="1"/>
+              </w:rPr>
+            </w:pPr>
+            <w:r>
+              <w:rPr>
+                <w:b w:val="1"/>
+                <w:rtl w:val="0"/>
+              </w:rPr>
+              <w:t xml:space="preserve">Robson</w:t>
+            </w:r>
+          </w:p>
+        </w:tc>
+      </w:tr>
+      <w:tr>
+        <w:trPr>
+          <w:cantSplit w:val="0"/>
+          <w:trHeight w:val="495.97851562500006" w:hRule="atLeast"/>
+          <w:tblHeader w:val="0"/>
+        </w:trPr>
+        <w:tc>
+          <w:tcPr>
+            <w:tcBorders>
+              <w:top w:color="bdc1c6" w:space="0" w:sz="8" w:val="single"/>
+              <w:left w:color="000000" w:space="0" w:sz="0" w:val="nil"/>
+              <w:bottom w:color="bdc1c6" w:space="0" w:sz="8" w:val="single"/>
+              <w:right w:color="bdc1c6" w:space="0" w:sz="8" w:val="single"/>
+            </w:tcBorders>
+          </w:tcPr>
+          <w:p>
+            <w:pPr>
+              <w:widowControl w:val="0"/>
+              <w:spacing w:line="240" w:lineRule="auto"/>
+              <w:rPr>
+                <w:b w:val="1"/>
+              </w:rPr>
+            </w:pPr>
+            <w:r>
+              <w:rPr>
+                <w:b w:val="1"/>
+                <w:rtl w:val="0"/>
+              </w:rPr>
+              <w:t xml:space="preserve">Gerenc. de Categorias</w:t>
+            </w:r>
+          </w:p>
+        </w:tc>
+        <w:tc>
+          <w:tcPr>
+            <w:tcBorders>
+              <w:top w:color="bdc1c6" w:space="0" w:sz="8" w:val="single"/>
+              <w:left w:color="bdc1c6" w:space="0" w:sz="8" w:val="single"/>
+              <w:bottom w:color="bdc1c6" w:space="0" w:sz="8" w:val="single"/>
+              <w:right w:color="bdc1c6" w:space="0" w:sz="8" w:val="single"/>
+            </w:tcBorders>
+          </w:tcPr>
+          <w:p>
+            <w:pPr>
+              <w:widowControl w:val="0"/>
+              <w:spacing w:line="240" w:lineRule="auto"/>
+              <w:rPr>
+                <w:b w:val="1"/>
+              </w:rPr>
+            </w:pPr>
+            <w:r>
+              <w:rPr>
+                <w:b w:val="1"/>
+                <w:rtl w:val="0"/>
+              </w:rPr>
+              <w:t xml:space="preserve">manage-categories.html</w:t>
+            </w:r>
+          </w:p>
+        </w:tc>
+        <w:tc>
+          <w:tcPr>
+            <w:tcBorders>
+              <w:top w:color="bdc1c6" w:space="0" w:sz="8" w:val="single"/>
+              <w:left w:color="bdc1c6" w:space="0" w:sz="8" w:val="single"/>
+              <w:bottom w:color="bdc1c6" w:space="0" w:sz="8" w:val="single"/>
+              <w:right w:color="bdc1c6" w:space="0" w:sz="8" w:val="single"/>
+            </w:tcBorders>
+          </w:tcPr>
+          <w:p>
+            <w:pPr>
+              <w:widowControl w:val="0"/>
+              <w:spacing w:line="240" w:lineRule="auto"/>
+              <w:rPr>
+                <w:b w:val="1"/>
+              </w:rPr>
+            </w:pPr>
+            <w:sdt>
+              <w:sdtPr>
+                <w:alias w:val="Status da revisão"/>
+                <w:id w:val="1660173592"/>
+                <w:dropDownList w:lastValue="Aprovada">
+                  <w:listItem w:displayText="Não iniciada" w:value="Não iniciada"/>
+                  <w:listItem w:displayText="Em andamento" w:value="Em andamento"/>
+                  <w:listItem w:displayText="Em análise" w:value="Em análise"/>
+                  <w:listItem w:displayText="Aprovada" w:value="Aprovada"/>
+                </w:dropDownList>
+              </w:sdtPr>
+              <w:sdtContent>
+                <w:r>
+                  <w:rPr>
+                    <w:b w:val="1"/>
+                    <w:color w:val="11734b"/>
+                    <w:shd w:fill="d4edbc" w:val="clear"/>
+                  </w:rPr>
+                  <w:t xml:space="preserve">Aprovada</w:t>
+                </w:r>
+              </w:sdtContent>
+            </w:sdt>
+            <w:r>
+              <w:rPr>
+                <w:rtl w:val="0"/>
+              </w:rPr>
+            </w:r>
+          </w:p>
+        </w:tc>
+        <w:tc>
+          <w:tcPr>
+            <w:tcBorders>
+              <w:top w:color="bdc1c6" w:space="0" w:sz="8" w:val="single"/>
+              <w:left w:color="bdc1c6" w:space="0" w:sz="8" w:val="single"/>
+              <w:bottom w:color="bdc1c6" w:space="0" w:sz="8" w:val="single"/>
+              <w:right w:color="000000" w:space="0" w:sz="0" w:val="nil"/>
+            </w:tcBorders>
+          </w:tcPr>
+          <w:p>
+            <w:pPr>
+              <w:widowControl w:val="0"/>
+              <w:spacing w:line="240" w:lineRule="auto"/>
+              <w:rPr>
+                <w:b w:val="1"/>
+              </w:rPr>
+            </w:pPr>
+            <w:r>
+              <w:rPr>
+                <w:b w:val="1"/>
+                <w:rtl w:val="0"/>
+              </w:rPr>
+              <w:t xml:space="preserve">Robson</w:t>
+            </w:r>
+          </w:p>
+        </w:tc>
+      </w:tr>
+      <w:tr>
+        <w:trPr>
+          <w:cantSplit w:val="0"/>
+          <w:trHeight w:val="495.97851562500006" w:hRule="atLeast"/>
+          <w:tblHeader w:val="0"/>
+        </w:trPr>
+        <w:tc>
+          <w:tcPr>
+            <w:tcBorders>
+              <w:top w:color="bdc1c6" w:space="0" w:sz="8" w:val="single"/>
+              <w:left w:color="000000" w:space="0" w:sz="0" w:val="nil"/>
+              <w:bottom w:color="bdc1c6" w:space="0" w:sz="8" w:val="single"/>
+              <w:right w:color="bdc1c6" w:space="0" w:sz="8" w:val="single"/>
+            </w:tcBorders>
+          </w:tcPr>
+          <w:p>
+            <w:pPr>
+              <w:widowControl w:val="0"/>
+              <w:spacing w:line="240" w:lineRule="auto"/>
+              <w:rPr>
+                <w:b w:val="1"/>
+              </w:rPr>
+            </w:pPr>
+            <w:r>
+              <w:rPr>
+                <w:b w:val="1"/>
+                <w:rtl w:val="0"/>
+              </w:rPr>
+              <w:t xml:space="preserve">Administração</w:t>
+            </w:r>
+          </w:p>
+        </w:tc>
+        <w:tc>
+          <w:tcPr>
+            <w:tcBorders>
+              <w:top w:color="bdc1c6" w:space="0" w:sz="8" w:val="single"/>
+              <w:left w:color="bdc1c6" w:space="0" w:sz="8" w:val="single"/>
+              <w:bottom w:color="bdc1c6" w:space="0" w:sz="8" w:val="single"/>
+              <w:right w:color="bdc1c6" w:space="0" w:sz="8" w:val="single"/>
+            </w:tcBorders>
+          </w:tcPr>
+          <w:p>
+            <w:pPr>
+              <w:widowControl w:val="0"/>
+              <w:spacing w:line="240" w:lineRule="auto"/>
+              <w:rPr>
+                <w:b w:val="1"/>
+              </w:rPr>
+            </w:pPr>
+            <w:r>
+              <w:rPr>
+                <w:b w:val="1"/>
+                <w:rtl w:val="0"/>
+              </w:rPr>
+              <w:t xml:space="preserve">admin.html</w:t>
+            </w:r>
+          </w:p>
+        </w:tc>
+        <w:tc>
+          <w:tcPr>
+            <w:tcBorders>
+              <w:top w:color="bdc1c6" w:space="0" w:sz="8" w:val="single"/>
+              <w:left w:color="bdc1c6" w:space="0" w:sz="8" w:val="single"/>
+              <w:bottom w:color="bdc1c6" w:space="0" w:sz="8" w:val="single"/>
+              <w:right w:color="bdc1c6" w:space="0" w:sz="8" w:val="single"/>
+            </w:tcBorders>
+          </w:tcPr>
+          <w:p>
+            <w:pPr>
+              <w:widowControl w:val="0"/>
+              <w:spacing w:line="240" w:lineRule="auto"/>
+              <w:rPr>
+                <w:b w:val="1"/>
+              </w:rPr>
+            </w:pPr>
+            <w:sdt>
+              <w:sdtPr>
+                <w:alias w:val="Status da revisão"/>
+                <w:id w:val="1304363784"/>
+                <w:dropDownList w:lastValue="Aprovada">
+                  <w:listItem w:displayText="Não iniciada" w:value="Não iniciada"/>
+                  <w:listItem w:displayText="Em andamento" w:value="Em andamento"/>
+                  <w:listItem w:displayText="Em análise" w:value="Em análise"/>
+                  <w:listItem w:displayText="Aprovada" w:value="Aprovada"/>
+                </w:dropDownList>
+              </w:sdtPr>
+              <w:sdtContent>
+                <w:r>
+                  <w:rPr>
+                    <w:b w:val="1"/>
+                    <w:color w:val="11734b"/>
+                    <w:shd w:fill="d4edbc" w:val="clear"/>
+                  </w:rPr>
+                  <w:t xml:space="preserve">Aprovada</w:t>
+                </w:r>
+              </w:sdtContent>
+            </w:sdt>
+            <w:r>
+              <w:rPr>
+                <w:rtl w:val="0"/>
+              </w:rPr>
+            </w:r>
+          </w:p>
+        </w:tc>
+        <w:tc>
+          <w:tcPr>
+            <w:tcBorders>
+              <w:top w:color="bdc1c6" w:space="0" w:sz="8" w:val="single"/>
+              <w:left w:color="bdc1c6" w:space="0" w:sz="8" w:val="single"/>
+              <w:bottom w:color="bdc1c6" w:space="0" w:sz="8" w:val="single"/>
+              <w:right w:color="000000" w:space="0" w:sz="0" w:val="nil"/>
+            </w:tcBorders>
+          </w:tcPr>
+          <w:p>
+            <w:pPr>
+              <w:widowControl w:val="0"/>
+              <w:spacing w:line="240" w:lineRule="auto"/>
+              <w:rPr>
+                <w:b w:val="1"/>
+              </w:rPr>
+            </w:pPr>
+            <w:r>
+              <w:rPr>
+                <w:b w:val="1"/>
+                <w:rtl w:val="0"/>
+              </w:rPr>
+              <w:t xml:space="preserve">Robson</w:t>
+            </w:r>
+          </w:p>
+        </w:tc>
+      </w:tr>
+      <w:tr>
+        <w:trPr>
+          <w:cantSplit w:val="0"/>
+          <w:trHeight w:val="495.97851562500006" w:hRule="atLeast"/>
+          <w:tblHeader w:val="0"/>
+        </w:trPr>
+        <w:tc>
+          <w:tcPr>
+            <w:tcBorders>
+              <w:top w:color="bdc1c6" w:space="0" w:sz="8" w:val="single"/>
+              <w:left w:color="000000" w:space="0" w:sz="0" w:val="nil"/>
+              <w:bottom w:color="bdc1c6" w:space="0" w:sz="8" w:val="single"/>
+              <w:right w:color="bdc1c6" w:space="0" w:sz="8" w:val="single"/>
+            </w:tcBorders>
+          </w:tcPr>
+          <w:p>
+            <w:pPr>
+              <w:widowControl w:val="0"/>
+              <w:spacing w:line="240" w:lineRule="auto"/>
+              <w:rPr>
+                <w:b w:val="1"/>
+              </w:rPr>
+            </w:pPr>
+            <w:r>
+              <w:rPr>
+                <w:b w:val="1"/>
+                <w:rtl w:val="0"/>
+              </w:rPr>
+              <w:t xml:space="preserve">Home</w:t>
+            </w:r>
+          </w:p>
+        </w:tc>
+        <w:tc>
+          <w:tcPr>
+            <w:tcBorders>
+              <w:top w:color="bdc1c6" w:space="0" w:sz="8" w:val="single"/>
+              <w:left w:color="bdc1c6" w:space="0" w:sz="8" w:val="single"/>
+              <w:bottom w:color="bdc1c6" w:space="0" w:sz="8" w:val="single"/>
+              <w:right w:color="bdc1c6" w:space="0" w:sz="8" w:val="single"/>
+            </w:tcBorders>
+          </w:tcPr>
+          <w:p>
+            <w:pPr>
+              <w:widowControl w:val="0"/>
+              <w:spacing w:line="240" w:lineRule="auto"/>
+              <w:rPr>
+                <w:b w:val="1"/>
+              </w:rPr>
+            </w:pPr>
+            <w:r>
+              <w:rPr>
+                <w:b w:val="1"/>
+                <w:rtl w:val="0"/>
+              </w:rPr>
+              <w:t xml:space="preserve">index.html</w:t>
+            </w:r>
+          </w:p>
+        </w:tc>
+        <w:tc>
+          <w:tcPr>
+            <w:tcBorders>
+              <w:top w:color="bdc1c6" w:space="0" w:sz="8" w:val="single"/>
+              <w:left w:color="bdc1c6" w:space="0" w:sz="8" w:val="single"/>
+              <w:bottom w:color="bdc1c6" w:space="0" w:sz="8" w:val="single"/>
+              <w:right w:color="bdc1c6" w:space="0" w:sz="8" w:val="single"/>
+            </w:tcBorders>
+          </w:tcPr>
+          <w:p>
+            <w:pPr>
+              <w:widowControl w:val="0"/>
+              <w:spacing w:line="240" w:lineRule="auto"/>
+              <w:rPr>
+                <w:b w:val="1"/>
+              </w:rPr>
+            </w:pPr>
+            <w:sdt>
+              <w:sdtPr>
+                <w:alias w:val="Status da revisão"/>
+                <w:id w:val="-1510735602"/>
                 <w:dropDownList w:lastValue="Em análise">
                   <w:listItem w:displayText="Não iniciada" w:value="Não iniciada"/>
                   <w:listItem w:displayText="Em andamento" w:value="Em andamento"/>
@@ -2431,7 +2548,7 @@
             <w:sdt>
               <w:sdtPr>
                 <w:alias w:val="Status da revisão"/>
-                <w:id w:val="342745244"/>
+                <w:id w:val="1390349456"/>
                 <w:dropDownList w:lastValue="Em análise">
                   <w:listItem w:displayText="Não iniciada" w:value="Não iniciada"/>
                   <w:listItem w:displayText="Em andamento" w:value="Em andamento"/>
@@ -2630,6 +2747,42 @@
           <w:rtl w:val="0"/>
         </w:rPr>
         <w:t xml:space="preserve">Lista de tarefas não editável, mas tratada automaticamente através de DOM e integração com a base de dados — novas tarefas são adicionadas à medida que novas publicações são criadas.</w:t>
+      </w:r>
+    </w:p>
+    <w:p>
+      <w:pPr>
+        <w:numPr>
+          <w:ilvl w:val="0"/>
+          <w:numId w:val="1"/>
+        </w:numPr>
+        <w:ind w:left="720" w:hanging="360"/>
+        <w:rPr>
+          <w:u w:val="none"/>
+        </w:rPr>
+      </w:pPr>
+      <w:r>
+        <w:rPr>
+          <w:rtl w:val="0"/>
+        </w:rPr>
+        <w:t xml:space="preserve">Páginas de edição de conta/perfil e visualização do perfil de usuário usarão o mesmo template.</w:t>
+      </w:r>
+    </w:p>
+    <w:p>
+      <w:pPr>
+        <w:numPr>
+          <w:ilvl w:val="0"/>
+          <w:numId w:val="1"/>
+        </w:numPr>
+        <w:ind w:left="720" w:hanging="360"/>
+        <w:rPr>
+          <w:u w:val="none"/>
+        </w:rPr>
+      </w:pPr>
+      <w:r>
+        <w:rPr>
+          <w:rtl w:val="0"/>
+        </w:rPr>
+        <w:t xml:space="preserve">Corrigir links e referências dos scripts e css quando mover todas as páginas para a raiz da pasta do projeto.</w:t>
       </w:r>
     </w:p>
     <w:p>

</xml_diff>